<commit_message>
Added unit testing to the report
</commit_message>
<xml_diff>
--- a/lab09/Report/lab09.docx
+++ b/lab09/Report/lab09.docx
@@ -828,31 +828,7 @@
           <w:sz w:val="28"/>
           <w:szCs w:val="28"/>
         </w:rPr>
-        <w:t>Реалізувати функції розв’язування задач</w:t>
-      </w:r>
-      <w:r>
-        <w:rPr>
-          <w:rFonts w:ascii="Times New Roman" w:hAnsi="Times New Roman" w:cs="Times New Roman"/>
-          <w:sz w:val="28"/>
-          <w:szCs w:val="28"/>
-        </w:rPr>
-        <w:t xml:space="preserve"> </w:t>
-      </w:r>
-      <w:r>
-        <w:rPr>
-          <w:rFonts w:ascii="Times New Roman" w:hAnsi="Times New Roman" w:cs="Times New Roman"/>
-          <w:sz w:val="28"/>
-          <w:szCs w:val="28"/>
-        </w:rPr>
-        <w:t>9.1–9.3 як</w:t>
-      </w:r>
-      <w:r>
-        <w:rPr>
-          <w:rFonts w:ascii="Times New Roman" w:hAnsi="Times New Roman" w:cs="Times New Roman"/>
-          <w:sz w:val="28"/>
-          <w:szCs w:val="28"/>
-        </w:rPr>
-        <w:t xml:space="preserve"> </w:t>
+        <w:t xml:space="preserve">Реалізувати функції розв’язування задач 9.1–9.3 як </w:t>
       </w:r>
       <w:proofErr w:type="spellStart"/>
       <w:r>
@@ -888,15 +864,7 @@
           <w:sz w:val="28"/>
           <w:szCs w:val="28"/>
         </w:rPr>
-        <w:t xml:space="preserve"> (проект</w:t>
-      </w:r>
-      <w:r>
-        <w:rPr>
-          <w:rFonts w:ascii="Times New Roman" w:hAnsi="Times New Roman" w:cs="Times New Roman"/>
-          <w:sz w:val="28"/>
-          <w:szCs w:val="28"/>
-        </w:rPr>
-        <w:t xml:space="preserve"> </w:t>
+        <w:t xml:space="preserve"> (проект </w:t>
       </w:r>
       <w:proofErr w:type="spellStart"/>
       <w:r>
@@ -1238,23 +1206,7 @@
           <w:szCs w:val="28"/>
         </w:rPr>
         <w:lastRenderedPageBreak/>
-        <w:t xml:space="preserve">включно з надбавкою(відсоткова ставка) в залежності від стажу його роботи. Заробітна плата </w:t>
-      </w:r>
-      <w:r>
-        <w:rPr>
-          <w:rFonts w:ascii="Times New Roman" w:hAnsi="Times New Roman" w:cs="Times New Roman"/>
-          <w:sz w:val="28"/>
-          <w:szCs w:val="28"/>
-        </w:rPr>
-        <w:t>і стаж роботи</w:t>
-      </w:r>
-      <w:r>
-        <w:rPr>
-          <w:rFonts w:ascii="Times New Roman" w:hAnsi="Times New Roman" w:cs="Times New Roman"/>
-          <w:sz w:val="28"/>
-          <w:szCs w:val="28"/>
-        </w:rPr>
-        <w:t xml:space="preserve"> повинні буди додатними числами.</w:t>
+        <w:t>включно з надбавкою(відсоткова ставка) в залежності від стажу його роботи. Заробітна плата і стаж роботи повинні буди додатними числами.</w:t>
       </w:r>
     </w:p>
     <w:p>
@@ -1835,16 +1787,7 @@
           <w:szCs w:val="28"/>
           <w:lang w:val="en-US"/>
         </w:rPr>
-        <w:t xml:space="preserve">&lt; </w:t>
-      </w:r>
-      <w:r>
-        <w:rPr>
-          <w:rFonts w:ascii="Times New Roman" w:hAnsi="Times New Roman" w:cs="Times New Roman"/>
-          <w:sz w:val="28"/>
-          <w:szCs w:val="28"/>
-          <w:lang w:val="en-US"/>
-        </w:rPr>
-        <w:t>10</w:t>
+        <w:t>&lt; 10</w:t>
       </w:r>
     </w:p>
     <w:p>
@@ -3121,16 +3064,7 @@
           <w:szCs w:val="28"/>
           <w:lang w:val="en-US"/>
         </w:rPr>
-        <w:t xml:space="preserve">INPUT </w:t>
-      </w:r>
-      <w:r>
-        <w:rPr>
-          <w:rFonts w:ascii="Times New Roman" w:hAnsi="Times New Roman" w:cs="Times New Roman"/>
-          <w:sz w:val="28"/>
-          <w:szCs w:val="28"/>
-          <w:lang w:val="en-US"/>
-        </w:rPr>
-        <w:t>size</w:t>
+        <w:t>INPUT size</w:t>
       </w:r>
       <w:r>
         <w:rPr>
@@ -3329,16 +3263,7 @@
           <w:szCs w:val="28"/>
           <w:lang w:val="en-US"/>
         </w:rPr>
-        <w:t>5</w:t>
-      </w:r>
-      <w:r>
-        <w:rPr>
-          <w:rFonts w:ascii="Times New Roman" w:hAnsi="Times New Roman" w:cs="Times New Roman"/>
-          <w:sz w:val="28"/>
-          <w:szCs w:val="28"/>
-          <w:lang w:val="en-US"/>
-        </w:rPr>
-        <w:t>5</w:t>
+        <w:t>55</w:t>
       </w:r>
       <w:r>
         <w:rPr>
@@ -3488,16 +3413,7 @@
           <w:szCs w:val="28"/>
           <w:lang w:val="en-US"/>
         </w:rPr>
-        <w:t>5</w:t>
-      </w:r>
-      <w:r>
-        <w:rPr>
-          <w:rFonts w:ascii="Times New Roman" w:hAnsi="Times New Roman" w:cs="Times New Roman"/>
-          <w:sz w:val="28"/>
-          <w:szCs w:val="28"/>
-          <w:lang w:val="en-US"/>
-        </w:rPr>
-        <w:t>7</w:t>
+        <w:t>57</w:t>
       </w:r>
       <w:r>
         <w:rPr>
@@ -3629,16 +3545,7 @@
           <w:szCs w:val="28"/>
           <w:lang w:val="en-US"/>
         </w:rPr>
-        <w:t>5</w:t>
-      </w:r>
-      <w:r>
-        <w:rPr>
-          <w:rFonts w:ascii="Times New Roman" w:hAnsi="Times New Roman" w:cs="Times New Roman"/>
-          <w:sz w:val="28"/>
-          <w:szCs w:val="28"/>
-          <w:lang w:val="en-US"/>
-        </w:rPr>
-        <w:t>9</w:t>
+        <w:t>59</w:t>
       </w:r>
       <w:r>
         <w:rPr>
@@ -4096,23 +4003,7 @@
           <w:sz w:val="28"/>
           <w:szCs w:val="28"/>
         </w:rPr>
-        <w:t xml:space="preserve"> числа N рівний 1, кількість двійкових нулів у ньому,</w:t>
-      </w:r>
-      <w:r>
-        <w:rPr>
-          <w:rFonts w:ascii="Times New Roman" w:hAnsi="Times New Roman" w:cs="Times New Roman"/>
-          <w:sz w:val="28"/>
-          <w:szCs w:val="28"/>
-        </w:rPr>
-        <w:t xml:space="preserve"> </w:t>
-      </w:r>
-      <w:r>
-        <w:rPr>
-          <w:rFonts w:ascii="Times New Roman" w:hAnsi="Times New Roman" w:cs="Times New Roman"/>
-          <w:sz w:val="28"/>
-          <w:szCs w:val="28"/>
-        </w:rPr>
-        <w:t>інакше - кількість двійкових одиниць*.</w:t>
+        <w:t xml:space="preserve"> числа N рівний 1, кількість двійкових нулів у ньому, інакше - кількість двійкових одиниць*.</w:t>
       </w:r>
     </w:p>
     <w:p>
@@ -5130,6 +5021,7 @@
           <w:bCs/>
           <w:sz w:val="28"/>
           <w:szCs w:val="28"/>
+          <w:lang w:val="en-US"/>
         </w:rPr>
       </w:pPr>
       <w:r>
@@ -5143,6 +5035,1067 @@
         </w:rPr>
         <w:t>END</w:t>
       </w:r>
+    </w:p>
+    <w:p>
+      <w:pPr>
+        <w:pStyle w:val="a4"/>
+        <w:spacing w:after="0" w:line="360" w:lineRule="auto"/>
+        <w:rPr>
+          <w:rFonts w:ascii="Times New Roman" w:hAnsi="Times New Roman" w:cs="Times New Roman"/>
+          <w:b/>
+          <w:bCs/>
+          <w:sz w:val="28"/>
+          <w:szCs w:val="28"/>
+        </w:rPr>
+      </w:pPr>
+      <w:r>
+        <w:rPr>
+          <w:rFonts w:ascii="Times New Roman" w:hAnsi="Times New Roman" w:cs="Times New Roman"/>
+          <w:b/>
+          <w:bCs/>
+          <w:sz w:val="28"/>
+          <w:szCs w:val="28"/>
+        </w:rPr>
+        <w:t xml:space="preserve">Результати виконання тестового модуля </w:t>
+      </w:r>
+    </w:p>
+    <w:p>
+      <w:pPr>
+        <w:pStyle w:val="a4"/>
+        <w:spacing w:after="0" w:line="360" w:lineRule="auto"/>
+        <w:ind w:left="0"/>
+        <w:rPr>
+          <w:rFonts w:ascii="Times New Roman" w:hAnsi="Times New Roman" w:cs="Times New Roman"/>
+          <w:sz w:val="28"/>
+          <w:szCs w:val="28"/>
+        </w:rPr>
+      </w:pPr>
+      <w:proofErr w:type="spellStart"/>
+      <w:r>
+        <w:rPr>
+          <w:rFonts w:ascii="Times New Roman" w:hAnsi="Times New Roman" w:cs="Times New Roman"/>
+          <w:sz w:val="28"/>
+          <w:szCs w:val="28"/>
+        </w:rPr>
+        <w:t>Test</w:t>
+      </w:r>
+      <w:proofErr w:type="spellEnd"/>
+      <w:r>
+        <w:rPr>
+          <w:rFonts w:ascii="Times New Roman" w:hAnsi="Times New Roman" w:cs="Times New Roman"/>
+          <w:sz w:val="28"/>
+          <w:szCs w:val="28"/>
+        </w:rPr>
+        <w:t xml:space="preserve"> </w:t>
+      </w:r>
+      <w:proofErr w:type="spellStart"/>
+      <w:r>
+        <w:rPr>
+          <w:rFonts w:ascii="Times New Roman" w:hAnsi="Times New Roman" w:cs="Times New Roman"/>
+          <w:sz w:val="28"/>
+          <w:szCs w:val="28"/>
+        </w:rPr>
+        <w:t>task</w:t>
+      </w:r>
+      <w:proofErr w:type="spellEnd"/>
+      <w:r>
+        <w:rPr>
+          <w:rFonts w:ascii="Times New Roman" w:hAnsi="Times New Roman" w:cs="Times New Roman"/>
+          <w:sz w:val="28"/>
+          <w:szCs w:val="28"/>
+        </w:rPr>
+        <w:t xml:space="preserve"> 9.1</w:t>
+      </w:r>
+    </w:p>
+    <w:p>
+      <w:pPr>
+        <w:pStyle w:val="a4"/>
+        <w:spacing w:after="0" w:line="360" w:lineRule="auto"/>
+        <w:ind w:left="0"/>
+        <w:rPr>
+          <w:rFonts w:ascii="Times New Roman" w:hAnsi="Times New Roman" w:cs="Times New Roman"/>
+          <w:sz w:val="28"/>
+          <w:szCs w:val="28"/>
+        </w:rPr>
+      </w:pPr>
+      <w:proofErr w:type="spellStart"/>
+      <w:r>
+        <w:rPr>
+          <w:rFonts w:ascii="Times New Roman" w:hAnsi="Times New Roman" w:cs="Times New Roman"/>
+          <w:sz w:val="28"/>
+          <w:szCs w:val="28"/>
+        </w:rPr>
+        <w:t>Test</w:t>
+      </w:r>
+      <w:proofErr w:type="spellEnd"/>
+      <w:r>
+        <w:rPr>
+          <w:rFonts w:ascii="Times New Roman" w:hAnsi="Times New Roman" w:cs="Times New Roman"/>
+          <w:sz w:val="28"/>
+          <w:szCs w:val="28"/>
+        </w:rPr>
+        <w:t xml:space="preserve"> </w:t>
+      </w:r>
+      <w:proofErr w:type="spellStart"/>
+      <w:r>
+        <w:rPr>
+          <w:rFonts w:ascii="Times New Roman" w:hAnsi="Times New Roman" w:cs="Times New Roman"/>
+          <w:sz w:val="28"/>
+          <w:szCs w:val="28"/>
+        </w:rPr>
+        <w:t>is</w:t>
+      </w:r>
+      <w:proofErr w:type="spellEnd"/>
+      <w:r>
+        <w:rPr>
+          <w:rFonts w:ascii="Times New Roman" w:hAnsi="Times New Roman" w:cs="Times New Roman"/>
+          <w:sz w:val="28"/>
+          <w:szCs w:val="28"/>
+        </w:rPr>
+        <w:t xml:space="preserve"> </w:t>
+      </w:r>
+      <w:proofErr w:type="spellStart"/>
+      <w:r>
+        <w:rPr>
+          <w:rFonts w:ascii="Times New Roman" w:hAnsi="Times New Roman" w:cs="Times New Roman"/>
+          <w:sz w:val="28"/>
+          <w:szCs w:val="28"/>
+        </w:rPr>
+        <w:t>passed</w:t>
+      </w:r>
+      <w:proofErr w:type="spellEnd"/>
+    </w:p>
+    <w:p>
+      <w:pPr>
+        <w:pStyle w:val="a4"/>
+        <w:spacing w:after="0" w:line="360" w:lineRule="auto"/>
+        <w:ind w:left="0"/>
+        <w:rPr>
+          <w:rFonts w:ascii="Times New Roman" w:hAnsi="Times New Roman" w:cs="Times New Roman"/>
+          <w:sz w:val="28"/>
+          <w:szCs w:val="28"/>
+        </w:rPr>
+      </w:pPr>
+      <w:proofErr w:type="spellStart"/>
+      <w:r>
+        <w:rPr>
+          <w:rFonts w:ascii="Times New Roman" w:hAnsi="Times New Roman" w:cs="Times New Roman"/>
+          <w:sz w:val="28"/>
+          <w:szCs w:val="28"/>
+        </w:rPr>
+        <w:t>Test</w:t>
+      </w:r>
+      <w:proofErr w:type="spellEnd"/>
+      <w:r>
+        <w:rPr>
+          <w:rFonts w:ascii="Times New Roman" w:hAnsi="Times New Roman" w:cs="Times New Roman"/>
+          <w:sz w:val="28"/>
+          <w:szCs w:val="28"/>
+        </w:rPr>
+        <w:t xml:space="preserve"> </w:t>
+      </w:r>
+      <w:proofErr w:type="spellStart"/>
+      <w:r>
+        <w:rPr>
+          <w:rFonts w:ascii="Times New Roman" w:hAnsi="Times New Roman" w:cs="Times New Roman"/>
+          <w:sz w:val="28"/>
+          <w:szCs w:val="28"/>
+        </w:rPr>
+        <w:t>is</w:t>
+      </w:r>
+      <w:proofErr w:type="spellEnd"/>
+      <w:r>
+        <w:rPr>
+          <w:rFonts w:ascii="Times New Roman" w:hAnsi="Times New Roman" w:cs="Times New Roman"/>
+          <w:sz w:val="28"/>
+          <w:szCs w:val="28"/>
+        </w:rPr>
+        <w:t xml:space="preserve"> </w:t>
+      </w:r>
+      <w:proofErr w:type="spellStart"/>
+      <w:r>
+        <w:rPr>
+          <w:rFonts w:ascii="Times New Roman" w:hAnsi="Times New Roman" w:cs="Times New Roman"/>
+          <w:sz w:val="28"/>
+          <w:szCs w:val="28"/>
+        </w:rPr>
+        <w:t>passed</w:t>
+      </w:r>
+      <w:proofErr w:type="spellEnd"/>
+    </w:p>
+    <w:p>
+      <w:pPr>
+        <w:pStyle w:val="a4"/>
+        <w:spacing w:after="0" w:line="360" w:lineRule="auto"/>
+        <w:ind w:left="0"/>
+        <w:rPr>
+          <w:rFonts w:ascii="Times New Roman" w:hAnsi="Times New Roman" w:cs="Times New Roman"/>
+          <w:sz w:val="28"/>
+          <w:szCs w:val="28"/>
+        </w:rPr>
+      </w:pPr>
+      <w:proofErr w:type="spellStart"/>
+      <w:r>
+        <w:rPr>
+          <w:rFonts w:ascii="Times New Roman" w:hAnsi="Times New Roman" w:cs="Times New Roman"/>
+          <w:sz w:val="28"/>
+          <w:szCs w:val="28"/>
+        </w:rPr>
+        <w:t>Test</w:t>
+      </w:r>
+      <w:proofErr w:type="spellEnd"/>
+      <w:r>
+        <w:rPr>
+          <w:rFonts w:ascii="Times New Roman" w:hAnsi="Times New Roman" w:cs="Times New Roman"/>
+          <w:sz w:val="28"/>
+          <w:szCs w:val="28"/>
+        </w:rPr>
+        <w:t xml:space="preserve"> </w:t>
+      </w:r>
+      <w:proofErr w:type="spellStart"/>
+      <w:r>
+        <w:rPr>
+          <w:rFonts w:ascii="Times New Roman" w:hAnsi="Times New Roman" w:cs="Times New Roman"/>
+          <w:sz w:val="28"/>
+          <w:szCs w:val="28"/>
+        </w:rPr>
+        <w:t>is</w:t>
+      </w:r>
+      <w:proofErr w:type="spellEnd"/>
+      <w:r>
+        <w:rPr>
+          <w:rFonts w:ascii="Times New Roman" w:hAnsi="Times New Roman" w:cs="Times New Roman"/>
+          <w:sz w:val="28"/>
+          <w:szCs w:val="28"/>
+        </w:rPr>
+        <w:t xml:space="preserve"> </w:t>
+      </w:r>
+      <w:proofErr w:type="spellStart"/>
+      <w:r>
+        <w:rPr>
+          <w:rFonts w:ascii="Times New Roman" w:hAnsi="Times New Roman" w:cs="Times New Roman"/>
+          <w:sz w:val="28"/>
+          <w:szCs w:val="28"/>
+        </w:rPr>
+        <w:t>passed</w:t>
+      </w:r>
+      <w:proofErr w:type="spellEnd"/>
+    </w:p>
+    <w:p>
+      <w:pPr>
+        <w:pStyle w:val="a4"/>
+        <w:spacing w:after="0" w:line="360" w:lineRule="auto"/>
+        <w:ind w:left="0"/>
+        <w:rPr>
+          <w:rFonts w:ascii="Times New Roman" w:hAnsi="Times New Roman" w:cs="Times New Roman"/>
+          <w:sz w:val="28"/>
+          <w:szCs w:val="28"/>
+        </w:rPr>
+      </w:pPr>
+      <w:proofErr w:type="spellStart"/>
+      <w:r>
+        <w:rPr>
+          <w:rFonts w:ascii="Times New Roman" w:hAnsi="Times New Roman" w:cs="Times New Roman"/>
+          <w:sz w:val="28"/>
+          <w:szCs w:val="28"/>
+        </w:rPr>
+        <w:t>Test</w:t>
+      </w:r>
+      <w:proofErr w:type="spellEnd"/>
+      <w:r>
+        <w:rPr>
+          <w:rFonts w:ascii="Times New Roman" w:hAnsi="Times New Roman" w:cs="Times New Roman"/>
+          <w:sz w:val="28"/>
+          <w:szCs w:val="28"/>
+        </w:rPr>
+        <w:t xml:space="preserve"> </w:t>
+      </w:r>
+      <w:proofErr w:type="spellStart"/>
+      <w:r>
+        <w:rPr>
+          <w:rFonts w:ascii="Times New Roman" w:hAnsi="Times New Roman" w:cs="Times New Roman"/>
+          <w:sz w:val="28"/>
+          <w:szCs w:val="28"/>
+        </w:rPr>
+        <w:t>is</w:t>
+      </w:r>
+      <w:proofErr w:type="spellEnd"/>
+      <w:r>
+        <w:rPr>
+          <w:rFonts w:ascii="Times New Roman" w:hAnsi="Times New Roman" w:cs="Times New Roman"/>
+          <w:sz w:val="28"/>
+          <w:szCs w:val="28"/>
+        </w:rPr>
+        <w:t xml:space="preserve"> </w:t>
+      </w:r>
+      <w:proofErr w:type="spellStart"/>
+      <w:r>
+        <w:rPr>
+          <w:rFonts w:ascii="Times New Roman" w:hAnsi="Times New Roman" w:cs="Times New Roman"/>
+          <w:sz w:val="28"/>
+          <w:szCs w:val="28"/>
+        </w:rPr>
+        <w:t>passed</w:t>
+      </w:r>
+      <w:proofErr w:type="spellEnd"/>
+    </w:p>
+    <w:p>
+      <w:pPr>
+        <w:pStyle w:val="a4"/>
+        <w:spacing w:after="0" w:line="360" w:lineRule="auto"/>
+        <w:ind w:left="0"/>
+        <w:rPr>
+          <w:rFonts w:ascii="Times New Roman" w:hAnsi="Times New Roman" w:cs="Times New Roman"/>
+          <w:sz w:val="28"/>
+          <w:szCs w:val="28"/>
+        </w:rPr>
+      </w:pPr>
+      <w:proofErr w:type="spellStart"/>
+      <w:r>
+        <w:rPr>
+          <w:rFonts w:ascii="Times New Roman" w:hAnsi="Times New Roman" w:cs="Times New Roman"/>
+          <w:sz w:val="28"/>
+          <w:szCs w:val="28"/>
+        </w:rPr>
+        <w:t>Test</w:t>
+      </w:r>
+      <w:proofErr w:type="spellEnd"/>
+      <w:r>
+        <w:rPr>
+          <w:rFonts w:ascii="Times New Roman" w:hAnsi="Times New Roman" w:cs="Times New Roman"/>
+          <w:sz w:val="28"/>
+          <w:szCs w:val="28"/>
+        </w:rPr>
+        <w:t xml:space="preserve"> </w:t>
+      </w:r>
+      <w:proofErr w:type="spellStart"/>
+      <w:r>
+        <w:rPr>
+          <w:rFonts w:ascii="Times New Roman" w:hAnsi="Times New Roman" w:cs="Times New Roman"/>
+          <w:sz w:val="28"/>
+          <w:szCs w:val="28"/>
+        </w:rPr>
+        <w:t>is</w:t>
+      </w:r>
+      <w:proofErr w:type="spellEnd"/>
+      <w:r>
+        <w:rPr>
+          <w:rFonts w:ascii="Times New Roman" w:hAnsi="Times New Roman" w:cs="Times New Roman"/>
+          <w:sz w:val="28"/>
+          <w:szCs w:val="28"/>
+        </w:rPr>
+        <w:t xml:space="preserve"> </w:t>
+      </w:r>
+      <w:proofErr w:type="spellStart"/>
+      <w:r>
+        <w:rPr>
+          <w:rFonts w:ascii="Times New Roman" w:hAnsi="Times New Roman" w:cs="Times New Roman"/>
+          <w:sz w:val="28"/>
+          <w:szCs w:val="28"/>
+        </w:rPr>
+        <w:t>passed</w:t>
+      </w:r>
+      <w:proofErr w:type="spellEnd"/>
+    </w:p>
+    <w:p>
+      <w:pPr>
+        <w:pStyle w:val="a4"/>
+        <w:spacing w:after="0" w:line="360" w:lineRule="auto"/>
+        <w:ind w:left="0"/>
+        <w:rPr>
+          <w:rFonts w:ascii="Times New Roman" w:hAnsi="Times New Roman" w:cs="Times New Roman"/>
+          <w:sz w:val="28"/>
+          <w:szCs w:val="28"/>
+        </w:rPr>
+      </w:pPr>
+    </w:p>
+    <w:p>
+      <w:pPr>
+        <w:pStyle w:val="a4"/>
+        <w:spacing w:after="0" w:line="360" w:lineRule="auto"/>
+        <w:ind w:left="0"/>
+        <w:rPr>
+          <w:rFonts w:ascii="Times New Roman" w:hAnsi="Times New Roman" w:cs="Times New Roman"/>
+          <w:sz w:val="28"/>
+          <w:szCs w:val="28"/>
+        </w:rPr>
+      </w:pPr>
+      <w:proofErr w:type="spellStart"/>
+      <w:r>
+        <w:rPr>
+          <w:rFonts w:ascii="Times New Roman" w:hAnsi="Times New Roman" w:cs="Times New Roman"/>
+          <w:sz w:val="28"/>
+          <w:szCs w:val="28"/>
+        </w:rPr>
+        <w:t>Test</w:t>
+      </w:r>
+      <w:proofErr w:type="spellEnd"/>
+      <w:r>
+        <w:rPr>
+          <w:rFonts w:ascii="Times New Roman" w:hAnsi="Times New Roman" w:cs="Times New Roman"/>
+          <w:sz w:val="28"/>
+          <w:szCs w:val="28"/>
+        </w:rPr>
+        <w:t xml:space="preserve"> </w:t>
+      </w:r>
+      <w:proofErr w:type="spellStart"/>
+      <w:r>
+        <w:rPr>
+          <w:rFonts w:ascii="Times New Roman" w:hAnsi="Times New Roman" w:cs="Times New Roman"/>
+          <w:sz w:val="28"/>
+          <w:szCs w:val="28"/>
+        </w:rPr>
+        <w:t>task</w:t>
+      </w:r>
+      <w:proofErr w:type="spellEnd"/>
+      <w:r>
+        <w:rPr>
+          <w:rFonts w:ascii="Times New Roman" w:hAnsi="Times New Roman" w:cs="Times New Roman"/>
+          <w:sz w:val="28"/>
+          <w:szCs w:val="28"/>
+        </w:rPr>
+        <w:t xml:space="preserve"> 9.2</w:t>
+      </w:r>
+    </w:p>
+    <w:p>
+      <w:pPr>
+        <w:pStyle w:val="a4"/>
+        <w:spacing w:after="0" w:line="360" w:lineRule="auto"/>
+        <w:ind w:left="0"/>
+        <w:rPr>
+          <w:rFonts w:ascii="Times New Roman" w:hAnsi="Times New Roman" w:cs="Times New Roman"/>
+          <w:sz w:val="28"/>
+          <w:szCs w:val="28"/>
+        </w:rPr>
+      </w:pPr>
+      <w:proofErr w:type="spellStart"/>
+      <w:r>
+        <w:rPr>
+          <w:rFonts w:ascii="Times New Roman" w:hAnsi="Times New Roman" w:cs="Times New Roman"/>
+          <w:sz w:val="28"/>
+          <w:szCs w:val="28"/>
+        </w:rPr>
+        <w:t>Test</w:t>
+      </w:r>
+      <w:proofErr w:type="spellEnd"/>
+      <w:r>
+        <w:rPr>
+          <w:rFonts w:ascii="Times New Roman" w:hAnsi="Times New Roman" w:cs="Times New Roman"/>
+          <w:sz w:val="28"/>
+          <w:szCs w:val="28"/>
+        </w:rPr>
+        <w:t xml:space="preserve"> </w:t>
+      </w:r>
+      <w:proofErr w:type="spellStart"/>
+      <w:r>
+        <w:rPr>
+          <w:rFonts w:ascii="Times New Roman" w:hAnsi="Times New Roman" w:cs="Times New Roman"/>
+          <w:sz w:val="28"/>
+          <w:szCs w:val="28"/>
+        </w:rPr>
+        <w:t>is</w:t>
+      </w:r>
+      <w:proofErr w:type="spellEnd"/>
+      <w:r>
+        <w:rPr>
+          <w:rFonts w:ascii="Times New Roman" w:hAnsi="Times New Roman" w:cs="Times New Roman"/>
+          <w:sz w:val="28"/>
+          <w:szCs w:val="28"/>
+        </w:rPr>
+        <w:t xml:space="preserve"> </w:t>
+      </w:r>
+      <w:proofErr w:type="spellStart"/>
+      <w:r>
+        <w:rPr>
+          <w:rFonts w:ascii="Times New Roman" w:hAnsi="Times New Roman" w:cs="Times New Roman"/>
+          <w:sz w:val="28"/>
+          <w:szCs w:val="28"/>
+        </w:rPr>
+        <w:t>passed</w:t>
+      </w:r>
+      <w:proofErr w:type="spellEnd"/>
+    </w:p>
+    <w:p>
+      <w:pPr>
+        <w:pStyle w:val="a4"/>
+        <w:spacing w:after="0" w:line="360" w:lineRule="auto"/>
+        <w:ind w:left="0"/>
+        <w:rPr>
+          <w:rFonts w:ascii="Times New Roman" w:hAnsi="Times New Roman" w:cs="Times New Roman"/>
+          <w:sz w:val="28"/>
+          <w:szCs w:val="28"/>
+        </w:rPr>
+      </w:pPr>
+      <w:proofErr w:type="spellStart"/>
+      <w:r>
+        <w:rPr>
+          <w:rFonts w:ascii="Times New Roman" w:hAnsi="Times New Roman" w:cs="Times New Roman"/>
+          <w:sz w:val="28"/>
+          <w:szCs w:val="28"/>
+        </w:rPr>
+        <w:t>Test</w:t>
+      </w:r>
+      <w:proofErr w:type="spellEnd"/>
+      <w:r>
+        <w:rPr>
+          <w:rFonts w:ascii="Times New Roman" w:hAnsi="Times New Roman" w:cs="Times New Roman"/>
+          <w:sz w:val="28"/>
+          <w:szCs w:val="28"/>
+        </w:rPr>
+        <w:t xml:space="preserve"> </w:t>
+      </w:r>
+      <w:proofErr w:type="spellStart"/>
+      <w:r>
+        <w:rPr>
+          <w:rFonts w:ascii="Times New Roman" w:hAnsi="Times New Roman" w:cs="Times New Roman"/>
+          <w:sz w:val="28"/>
+          <w:szCs w:val="28"/>
+        </w:rPr>
+        <w:t>is</w:t>
+      </w:r>
+      <w:proofErr w:type="spellEnd"/>
+      <w:r>
+        <w:rPr>
+          <w:rFonts w:ascii="Times New Roman" w:hAnsi="Times New Roman" w:cs="Times New Roman"/>
+          <w:sz w:val="28"/>
+          <w:szCs w:val="28"/>
+        </w:rPr>
+        <w:t xml:space="preserve"> </w:t>
+      </w:r>
+      <w:proofErr w:type="spellStart"/>
+      <w:r>
+        <w:rPr>
+          <w:rFonts w:ascii="Times New Roman" w:hAnsi="Times New Roman" w:cs="Times New Roman"/>
+          <w:sz w:val="28"/>
+          <w:szCs w:val="28"/>
+        </w:rPr>
+        <w:t>passed</w:t>
+      </w:r>
+      <w:proofErr w:type="spellEnd"/>
+    </w:p>
+    <w:p>
+      <w:pPr>
+        <w:pStyle w:val="a4"/>
+        <w:spacing w:after="0" w:line="360" w:lineRule="auto"/>
+        <w:ind w:left="0"/>
+        <w:rPr>
+          <w:rFonts w:ascii="Times New Roman" w:hAnsi="Times New Roman" w:cs="Times New Roman"/>
+          <w:sz w:val="28"/>
+          <w:szCs w:val="28"/>
+        </w:rPr>
+      </w:pPr>
+      <w:proofErr w:type="spellStart"/>
+      <w:r>
+        <w:rPr>
+          <w:rFonts w:ascii="Times New Roman" w:hAnsi="Times New Roman" w:cs="Times New Roman"/>
+          <w:sz w:val="28"/>
+          <w:szCs w:val="28"/>
+        </w:rPr>
+        <w:t>Test</w:t>
+      </w:r>
+      <w:proofErr w:type="spellEnd"/>
+      <w:r>
+        <w:rPr>
+          <w:rFonts w:ascii="Times New Roman" w:hAnsi="Times New Roman" w:cs="Times New Roman"/>
+          <w:sz w:val="28"/>
+          <w:szCs w:val="28"/>
+        </w:rPr>
+        <w:t xml:space="preserve"> </w:t>
+      </w:r>
+      <w:proofErr w:type="spellStart"/>
+      <w:r>
+        <w:rPr>
+          <w:rFonts w:ascii="Times New Roman" w:hAnsi="Times New Roman" w:cs="Times New Roman"/>
+          <w:sz w:val="28"/>
+          <w:szCs w:val="28"/>
+        </w:rPr>
+        <w:t>is</w:t>
+      </w:r>
+      <w:proofErr w:type="spellEnd"/>
+      <w:r>
+        <w:rPr>
+          <w:rFonts w:ascii="Times New Roman" w:hAnsi="Times New Roman" w:cs="Times New Roman"/>
+          <w:sz w:val="28"/>
+          <w:szCs w:val="28"/>
+        </w:rPr>
+        <w:t xml:space="preserve"> </w:t>
+      </w:r>
+      <w:proofErr w:type="spellStart"/>
+      <w:r>
+        <w:rPr>
+          <w:rFonts w:ascii="Times New Roman" w:hAnsi="Times New Roman" w:cs="Times New Roman"/>
+          <w:sz w:val="28"/>
+          <w:szCs w:val="28"/>
+        </w:rPr>
+        <w:t>passed</w:t>
+      </w:r>
+      <w:proofErr w:type="spellEnd"/>
+    </w:p>
+    <w:p>
+      <w:pPr>
+        <w:pStyle w:val="a4"/>
+        <w:spacing w:after="0" w:line="360" w:lineRule="auto"/>
+        <w:ind w:left="0"/>
+        <w:rPr>
+          <w:rFonts w:ascii="Times New Roman" w:hAnsi="Times New Roman" w:cs="Times New Roman"/>
+          <w:sz w:val="28"/>
+          <w:szCs w:val="28"/>
+        </w:rPr>
+      </w:pPr>
+      <w:proofErr w:type="spellStart"/>
+      <w:r>
+        <w:rPr>
+          <w:rFonts w:ascii="Times New Roman" w:hAnsi="Times New Roman" w:cs="Times New Roman"/>
+          <w:sz w:val="28"/>
+          <w:szCs w:val="28"/>
+        </w:rPr>
+        <w:t>Test</w:t>
+      </w:r>
+      <w:proofErr w:type="spellEnd"/>
+      <w:r>
+        <w:rPr>
+          <w:rFonts w:ascii="Times New Roman" w:hAnsi="Times New Roman" w:cs="Times New Roman"/>
+          <w:sz w:val="28"/>
+          <w:szCs w:val="28"/>
+        </w:rPr>
+        <w:t xml:space="preserve"> </w:t>
+      </w:r>
+      <w:proofErr w:type="spellStart"/>
+      <w:r>
+        <w:rPr>
+          <w:rFonts w:ascii="Times New Roman" w:hAnsi="Times New Roman" w:cs="Times New Roman"/>
+          <w:sz w:val="28"/>
+          <w:szCs w:val="28"/>
+        </w:rPr>
+        <w:t>is</w:t>
+      </w:r>
+      <w:proofErr w:type="spellEnd"/>
+      <w:r>
+        <w:rPr>
+          <w:rFonts w:ascii="Times New Roman" w:hAnsi="Times New Roman" w:cs="Times New Roman"/>
+          <w:sz w:val="28"/>
+          <w:szCs w:val="28"/>
+        </w:rPr>
+        <w:t xml:space="preserve"> </w:t>
+      </w:r>
+      <w:proofErr w:type="spellStart"/>
+      <w:r>
+        <w:rPr>
+          <w:rFonts w:ascii="Times New Roman" w:hAnsi="Times New Roman" w:cs="Times New Roman"/>
+          <w:sz w:val="28"/>
+          <w:szCs w:val="28"/>
+        </w:rPr>
+        <w:t>passed</w:t>
+      </w:r>
+      <w:proofErr w:type="spellEnd"/>
+    </w:p>
+    <w:p>
+      <w:pPr>
+        <w:pStyle w:val="a4"/>
+        <w:spacing w:after="0" w:line="360" w:lineRule="auto"/>
+        <w:ind w:left="0"/>
+        <w:rPr>
+          <w:rFonts w:ascii="Times New Roman" w:hAnsi="Times New Roman" w:cs="Times New Roman"/>
+          <w:sz w:val="28"/>
+          <w:szCs w:val="28"/>
+        </w:rPr>
+      </w:pPr>
+      <w:proofErr w:type="spellStart"/>
+      <w:r>
+        <w:rPr>
+          <w:rFonts w:ascii="Times New Roman" w:hAnsi="Times New Roman" w:cs="Times New Roman"/>
+          <w:sz w:val="28"/>
+          <w:szCs w:val="28"/>
+        </w:rPr>
+        <w:t>Test</w:t>
+      </w:r>
+      <w:proofErr w:type="spellEnd"/>
+      <w:r>
+        <w:rPr>
+          <w:rFonts w:ascii="Times New Roman" w:hAnsi="Times New Roman" w:cs="Times New Roman"/>
+          <w:sz w:val="28"/>
+          <w:szCs w:val="28"/>
+        </w:rPr>
+        <w:t xml:space="preserve"> </w:t>
+      </w:r>
+      <w:proofErr w:type="spellStart"/>
+      <w:r>
+        <w:rPr>
+          <w:rFonts w:ascii="Times New Roman" w:hAnsi="Times New Roman" w:cs="Times New Roman"/>
+          <w:sz w:val="28"/>
+          <w:szCs w:val="28"/>
+        </w:rPr>
+        <w:t>is</w:t>
+      </w:r>
+      <w:proofErr w:type="spellEnd"/>
+      <w:r>
+        <w:rPr>
+          <w:rFonts w:ascii="Times New Roman" w:hAnsi="Times New Roman" w:cs="Times New Roman"/>
+          <w:sz w:val="28"/>
+          <w:szCs w:val="28"/>
+        </w:rPr>
+        <w:t xml:space="preserve"> </w:t>
+      </w:r>
+      <w:proofErr w:type="spellStart"/>
+      <w:r>
+        <w:rPr>
+          <w:rFonts w:ascii="Times New Roman" w:hAnsi="Times New Roman" w:cs="Times New Roman"/>
+          <w:sz w:val="28"/>
+          <w:szCs w:val="28"/>
+        </w:rPr>
+        <w:t>passed</w:t>
+      </w:r>
+      <w:proofErr w:type="spellEnd"/>
+    </w:p>
+    <w:p>
+      <w:pPr>
+        <w:pStyle w:val="a4"/>
+        <w:spacing w:after="0" w:line="360" w:lineRule="auto"/>
+        <w:ind w:left="0"/>
+        <w:rPr>
+          <w:rFonts w:ascii="Times New Roman" w:hAnsi="Times New Roman" w:cs="Times New Roman"/>
+          <w:sz w:val="28"/>
+          <w:szCs w:val="28"/>
+        </w:rPr>
+      </w:pPr>
+    </w:p>
+    <w:p>
+      <w:pPr>
+        <w:pStyle w:val="a4"/>
+        <w:spacing w:after="0" w:line="360" w:lineRule="auto"/>
+        <w:ind w:left="0"/>
+        <w:rPr>
+          <w:rFonts w:ascii="Times New Roman" w:hAnsi="Times New Roman" w:cs="Times New Roman"/>
+          <w:sz w:val="28"/>
+          <w:szCs w:val="28"/>
+        </w:rPr>
+      </w:pPr>
+      <w:proofErr w:type="spellStart"/>
+      <w:r>
+        <w:rPr>
+          <w:rFonts w:ascii="Times New Roman" w:hAnsi="Times New Roman" w:cs="Times New Roman"/>
+          <w:sz w:val="28"/>
+          <w:szCs w:val="28"/>
+        </w:rPr>
+        <w:t>Test</w:t>
+      </w:r>
+      <w:proofErr w:type="spellEnd"/>
+      <w:r>
+        <w:rPr>
+          <w:rFonts w:ascii="Times New Roman" w:hAnsi="Times New Roman" w:cs="Times New Roman"/>
+          <w:sz w:val="28"/>
+          <w:szCs w:val="28"/>
+        </w:rPr>
+        <w:t xml:space="preserve"> </w:t>
+      </w:r>
+      <w:proofErr w:type="spellStart"/>
+      <w:r>
+        <w:rPr>
+          <w:rFonts w:ascii="Times New Roman" w:hAnsi="Times New Roman" w:cs="Times New Roman"/>
+          <w:sz w:val="28"/>
+          <w:szCs w:val="28"/>
+        </w:rPr>
+        <w:t>task</w:t>
+      </w:r>
+      <w:proofErr w:type="spellEnd"/>
+      <w:r>
+        <w:rPr>
+          <w:rFonts w:ascii="Times New Roman" w:hAnsi="Times New Roman" w:cs="Times New Roman"/>
+          <w:sz w:val="28"/>
+          <w:szCs w:val="28"/>
+        </w:rPr>
+        <w:t xml:space="preserve"> 9.3</w:t>
+      </w:r>
+    </w:p>
+    <w:p>
+      <w:pPr>
+        <w:pStyle w:val="a4"/>
+        <w:spacing w:after="0" w:line="360" w:lineRule="auto"/>
+        <w:ind w:left="0"/>
+        <w:rPr>
+          <w:rFonts w:ascii="Times New Roman" w:hAnsi="Times New Roman" w:cs="Times New Roman"/>
+          <w:sz w:val="28"/>
+          <w:szCs w:val="28"/>
+        </w:rPr>
+      </w:pPr>
+      <w:proofErr w:type="spellStart"/>
+      <w:r>
+        <w:rPr>
+          <w:rFonts w:ascii="Times New Roman" w:hAnsi="Times New Roman" w:cs="Times New Roman"/>
+          <w:sz w:val="28"/>
+          <w:szCs w:val="28"/>
+        </w:rPr>
+        <w:t>Test</w:t>
+      </w:r>
+      <w:proofErr w:type="spellEnd"/>
+      <w:r>
+        <w:rPr>
+          <w:rFonts w:ascii="Times New Roman" w:hAnsi="Times New Roman" w:cs="Times New Roman"/>
+          <w:sz w:val="28"/>
+          <w:szCs w:val="28"/>
+        </w:rPr>
+        <w:t xml:space="preserve"> </w:t>
+      </w:r>
+      <w:proofErr w:type="spellStart"/>
+      <w:r>
+        <w:rPr>
+          <w:rFonts w:ascii="Times New Roman" w:hAnsi="Times New Roman" w:cs="Times New Roman"/>
+          <w:sz w:val="28"/>
+          <w:szCs w:val="28"/>
+        </w:rPr>
+        <w:t>is</w:t>
+      </w:r>
+      <w:proofErr w:type="spellEnd"/>
+      <w:r>
+        <w:rPr>
+          <w:rFonts w:ascii="Times New Roman" w:hAnsi="Times New Roman" w:cs="Times New Roman"/>
+          <w:sz w:val="28"/>
+          <w:szCs w:val="28"/>
+        </w:rPr>
+        <w:t xml:space="preserve"> </w:t>
+      </w:r>
+      <w:proofErr w:type="spellStart"/>
+      <w:r>
+        <w:rPr>
+          <w:rFonts w:ascii="Times New Roman" w:hAnsi="Times New Roman" w:cs="Times New Roman"/>
+          <w:sz w:val="28"/>
+          <w:szCs w:val="28"/>
+        </w:rPr>
+        <w:t>passed</w:t>
+      </w:r>
+      <w:proofErr w:type="spellEnd"/>
+    </w:p>
+    <w:p>
+      <w:pPr>
+        <w:pStyle w:val="a4"/>
+        <w:spacing w:after="0" w:line="360" w:lineRule="auto"/>
+        <w:ind w:left="0"/>
+        <w:rPr>
+          <w:rFonts w:ascii="Times New Roman" w:hAnsi="Times New Roman" w:cs="Times New Roman"/>
+          <w:sz w:val="28"/>
+          <w:szCs w:val="28"/>
+        </w:rPr>
+      </w:pPr>
+      <w:proofErr w:type="spellStart"/>
+      <w:r>
+        <w:rPr>
+          <w:rFonts w:ascii="Times New Roman" w:hAnsi="Times New Roman" w:cs="Times New Roman"/>
+          <w:sz w:val="28"/>
+          <w:szCs w:val="28"/>
+        </w:rPr>
+        <w:t>Test</w:t>
+      </w:r>
+      <w:proofErr w:type="spellEnd"/>
+      <w:r>
+        <w:rPr>
+          <w:rFonts w:ascii="Times New Roman" w:hAnsi="Times New Roman" w:cs="Times New Roman"/>
+          <w:sz w:val="28"/>
+          <w:szCs w:val="28"/>
+        </w:rPr>
+        <w:t xml:space="preserve"> </w:t>
+      </w:r>
+      <w:proofErr w:type="spellStart"/>
+      <w:r>
+        <w:rPr>
+          <w:rFonts w:ascii="Times New Roman" w:hAnsi="Times New Roman" w:cs="Times New Roman"/>
+          <w:sz w:val="28"/>
+          <w:szCs w:val="28"/>
+        </w:rPr>
+        <w:t>is</w:t>
+      </w:r>
+      <w:proofErr w:type="spellEnd"/>
+      <w:r>
+        <w:rPr>
+          <w:rFonts w:ascii="Times New Roman" w:hAnsi="Times New Roman" w:cs="Times New Roman"/>
+          <w:sz w:val="28"/>
+          <w:szCs w:val="28"/>
+        </w:rPr>
+        <w:t xml:space="preserve"> </w:t>
+      </w:r>
+      <w:proofErr w:type="spellStart"/>
+      <w:r>
+        <w:rPr>
+          <w:rFonts w:ascii="Times New Roman" w:hAnsi="Times New Roman" w:cs="Times New Roman"/>
+          <w:sz w:val="28"/>
+          <w:szCs w:val="28"/>
+        </w:rPr>
+        <w:t>passed</w:t>
+      </w:r>
+      <w:proofErr w:type="spellEnd"/>
+    </w:p>
+    <w:p>
+      <w:pPr>
+        <w:pStyle w:val="a4"/>
+        <w:spacing w:after="0" w:line="360" w:lineRule="auto"/>
+        <w:ind w:left="0"/>
+        <w:rPr>
+          <w:rFonts w:ascii="Times New Roman" w:hAnsi="Times New Roman" w:cs="Times New Roman"/>
+          <w:sz w:val="28"/>
+          <w:szCs w:val="28"/>
+        </w:rPr>
+      </w:pPr>
+      <w:proofErr w:type="spellStart"/>
+      <w:r>
+        <w:rPr>
+          <w:rFonts w:ascii="Times New Roman" w:hAnsi="Times New Roman" w:cs="Times New Roman"/>
+          <w:sz w:val="28"/>
+          <w:szCs w:val="28"/>
+        </w:rPr>
+        <w:t>Test</w:t>
+      </w:r>
+      <w:proofErr w:type="spellEnd"/>
+      <w:r>
+        <w:rPr>
+          <w:rFonts w:ascii="Times New Roman" w:hAnsi="Times New Roman" w:cs="Times New Roman"/>
+          <w:sz w:val="28"/>
+          <w:szCs w:val="28"/>
+        </w:rPr>
+        <w:t xml:space="preserve"> </w:t>
+      </w:r>
+      <w:proofErr w:type="spellStart"/>
+      <w:r>
+        <w:rPr>
+          <w:rFonts w:ascii="Times New Roman" w:hAnsi="Times New Roman" w:cs="Times New Roman"/>
+          <w:sz w:val="28"/>
+          <w:szCs w:val="28"/>
+        </w:rPr>
+        <w:t>is</w:t>
+      </w:r>
+      <w:proofErr w:type="spellEnd"/>
+      <w:r>
+        <w:rPr>
+          <w:rFonts w:ascii="Times New Roman" w:hAnsi="Times New Roman" w:cs="Times New Roman"/>
+          <w:sz w:val="28"/>
+          <w:szCs w:val="28"/>
+        </w:rPr>
+        <w:t xml:space="preserve"> </w:t>
+      </w:r>
+      <w:proofErr w:type="spellStart"/>
+      <w:r>
+        <w:rPr>
+          <w:rFonts w:ascii="Times New Roman" w:hAnsi="Times New Roman" w:cs="Times New Roman"/>
+          <w:sz w:val="28"/>
+          <w:szCs w:val="28"/>
+        </w:rPr>
+        <w:t>passed</w:t>
+      </w:r>
+      <w:proofErr w:type="spellEnd"/>
+    </w:p>
+    <w:p>
+      <w:pPr>
+        <w:pStyle w:val="a4"/>
+        <w:spacing w:after="0" w:line="360" w:lineRule="auto"/>
+        <w:ind w:left="0"/>
+        <w:rPr>
+          <w:rFonts w:ascii="Times New Roman" w:hAnsi="Times New Roman" w:cs="Times New Roman"/>
+          <w:sz w:val="28"/>
+          <w:szCs w:val="28"/>
+        </w:rPr>
+      </w:pPr>
+      <w:proofErr w:type="spellStart"/>
+      <w:r>
+        <w:rPr>
+          <w:rFonts w:ascii="Times New Roman" w:hAnsi="Times New Roman" w:cs="Times New Roman"/>
+          <w:sz w:val="28"/>
+          <w:szCs w:val="28"/>
+        </w:rPr>
+        <w:t>Test</w:t>
+      </w:r>
+      <w:proofErr w:type="spellEnd"/>
+      <w:r>
+        <w:rPr>
+          <w:rFonts w:ascii="Times New Roman" w:hAnsi="Times New Roman" w:cs="Times New Roman"/>
+          <w:sz w:val="28"/>
+          <w:szCs w:val="28"/>
+        </w:rPr>
+        <w:t xml:space="preserve"> </w:t>
+      </w:r>
+      <w:proofErr w:type="spellStart"/>
+      <w:r>
+        <w:rPr>
+          <w:rFonts w:ascii="Times New Roman" w:hAnsi="Times New Roman" w:cs="Times New Roman"/>
+          <w:sz w:val="28"/>
+          <w:szCs w:val="28"/>
+        </w:rPr>
+        <w:t>is</w:t>
+      </w:r>
+      <w:proofErr w:type="spellEnd"/>
+      <w:r>
+        <w:rPr>
+          <w:rFonts w:ascii="Times New Roman" w:hAnsi="Times New Roman" w:cs="Times New Roman"/>
+          <w:sz w:val="28"/>
+          <w:szCs w:val="28"/>
+        </w:rPr>
+        <w:t xml:space="preserve"> </w:t>
+      </w:r>
+      <w:proofErr w:type="spellStart"/>
+      <w:r>
+        <w:rPr>
+          <w:rFonts w:ascii="Times New Roman" w:hAnsi="Times New Roman" w:cs="Times New Roman"/>
+          <w:sz w:val="28"/>
+          <w:szCs w:val="28"/>
+        </w:rPr>
+        <w:t>passed</w:t>
+      </w:r>
+      <w:proofErr w:type="spellEnd"/>
+    </w:p>
+    <w:p>
+      <w:pPr>
+        <w:pStyle w:val="a4"/>
+        <w:spacing w:after="0" w:line="360" w:lineRule="auto"/>
+        <w:ind w:left="0"/>
+        <w:rPr>
+          <w:rFonts w:ascii="Times New Roman" w:hAnsi="Times New Roman" w:cs="Times New Roman"/>
+          <w:sz w:val="28"/>
+          <w:szCs w:val="28"/>
+        </w:rPr>
+      </w:pPr>
+      <w:proofErr w:type="spellStart"/>
+      <w:r>
+        <w:rPr>
+          <w:rFonts w:ascii="Times New Roman" w:hAnsi="Times New Roman" w:cs="Times New Roman"/>
+          <w:sz w:val="28"/>
+          <w:szCs w:val="28"/>
+        </w:rPr>
+        <w:t>Test</w:t>
+      </w:r>
+      <w:proofErr w:type="spellEnd"/>
+      <w:r>
+        <w:rPr>
+          <w:rFonts w:ascii="Times New Roman" w:hAnsi="Times New Roman" w:cs="Times New Roman"/>
+          <w:sz w:val="28"/>
+          <w:szCs w:val="28"/>
+        </w:rPr>
+        <w:t xml:space="preserve"> </w:t>
+      </w:r>
+      <w:proofErr w:type="spellStart"/>
+      <w:r>
+        <w:rPr>
+          <w:rFonts w:ascii="Times New Roman" w:hAnsi="Times New Roman" w:cs="Times New Roman"/>
+          <w:sz w:val="28"/>
+          <w:szCs w:val="28"/>
+        </w:rPr>
+        <w:t>is</w:t>
+      </w:r>
+      <w:proofErr w:type="spellEnd"/>
+      <w:r>
+        <w:rPr>
+          <w:rFonts w:ascii="Times New Roman" w:hAnsi="Times New Roman" w:cs="Times New Roman"/>
+          <w:sz w:val="28"/>
+          <w:szCs w:val="28"/>
+        </w:rPr>
+        <w:t xml:space="preserve"> </w:t>
+      </w:r>
+      <w:proofErr w:type="spellStart"/>
+      <w:r>
+        <w:rPr>
+          <w:rFonts w:ascii="Times New Roman" w:hAnsi="Times New Roman" w:cs="Times New Roman"/>
+          <w:sz w:val="28"/>
+          <w:szCs w:val="28"/>
+        </w:rPr>
+        <w:t>passed</w:t>
+      </w:r>
+      <w:proofErr w:type="spellEnd"/>
     </w:p>
     <w:sectPr>
       <w:pgSz w:w="11906" w:h="16838"/>

</xml_diff>